<commit_message>
CIERRE 3 Nov 2021
</commit_message>
<xml_diff>
--- a/01 DOCUEMENTOS/FESTEJO DE FIN AÑO 2021.docx
+++ b/01 DOCUEMENTOS/FESTEJO DE FIN AÑO 2021.docx
@@ -1305,17 +1305,37 @@
           <w:rFonts w:asciiTheme="minorHAnsi" w:hAnsiTheme="minorHAnsi" w:cstheme="minorHAnsi"/>
           <w:sz w:val="36"/>
           <w:szCs w:val="36"/>
-        </w:rPr>
-        <w:t>CERRARA A LAS 4:00</w:t>
-      </w:r>
-      <w:r>
-        <w:rPr>
-          <w:rFonts w:asciiTheme="minorHAnsi" w:hAnsiTheme="minorHAnsi" w:cstheme="minorHAnsi"/>
-          <w:sz w:val="36"/>
-          <w:szCs w:val="36"/>
-        </w:rPr>
-        <w:t xml:space="preserve"> PM, DEBERAN hacer SU LIMPIEZA Y GUARDAR EN ORDEN Y SU SALIDA SERA  5:30 PM PARA LLEGAR A tiempo al salon. </w:t>
-      </w:r>
+          <w:highlight w:val="yellow"/>
+        </w:rPr>
+        <w:t>CERRARA A LAS 4:00 PM,</w:t>
+      </w:r>
+      <w:r>
+        <w:rPr>
+          <w:rFonts w:asciiTheme="minorHAnsi" w:hAnsiTheme="minorHAnsi" w:cstheme="minorHAnsi"/>
+          <w:sz w:val="36"/>
+          <w:szCs w:val="36"/>
+        </w:rPr>
+        <w:t xml:space="preserve"> DEBERAN hacer SU LIMPIEZA Y GUARDAR EN ORDEN Y SU </w:t>
+      </w:r>
+      <w:r>
+        <w:rPr>
+          <w:rFonts w:asciiTheme="minorHAnsi" w:hAnsiTheme="minorHAnsi" w:cstheme="minorHAnsi"/>
+          <w:sz w:val="36"/>
+          <w:szCs w:val="36"/>
+          <w:highlight w:val="yellow"/>
+        </w:rPr>
+        <w:t>SALIDA SERA  5:30 PM</w:t>
+      </w:r>
+      <w:r>
+        <w:rPr>
+          <w:rFonts w:asciiTheme="minorHAnsi" w:hAnsiTheme="minorHAnsi" w:cstheme="minorHAnsi"/>
+          <w:sz w:val="36"/>
+          <w:szCs w:val="36"/>
+        </w:rPr>
+        <w:t xml:space="preserve"> PARA LLEGAR A tiempo al salon. </w:t>
+      </w:r>
+      <w:bookmarkStart w:id="0" w:name="_GoBack"/>
+      <w:bookmarkEnd w:id="0"/>
     </w:p>
     <w:p>
       <w:pPr>
@@ -1502,8 +1522,6 @@
         </w:rPr>
         <w:t xml:space="preserve">11 SUR </w:t>
       </w:r>
-      <w:bookmarkStart w:id="0" w:name="_GoBack"/>
-      <w:bookmarkEnd w:id="0"/>
     </w:p>
     <w:p>
       <w:pPr>

</xml_diff>